<commit_message>
chien update bao cao
</commit_message>
<xml_diff>
--- a/DEMO.docx
+++ b/DEMO.docx
@@ -1,6 +1,6 @@
 
 <file path=word/document.xml><?xml version="1.0" encoding="utf-8"?>
-<w:document xmlns:wpc="http://schemas.microsoft.com/office/word/2010/wordprocessingCanvas" xmlns:cx="http://schemas.microsoft.com/office/drawing/2014/chartex" xmlns:mc="http://schemas.openxmlformats.org/markup-compatibility/2006" xmlns:o="urn:schemas-microsoft-com:office:office" xmlns:r="http://schemas.openxmlformats.org/officeDocument/2006/relationships" xmlns:m="http://schemas.openxmlformats.org/officeDocument/2006/math" xmlns:v="urn:schemas-microsoft-com:vml" xmlns:wp14="http://schemas.microsoft.com/office/word/2010/wordprocessingDrawing" xmlns:wp="http://schemas.openxmlformats.org/drawingml/2006/wordprocessingDrawing" xmlns:w10="urn:schemas-microsoft-com:office:word" xmlns:w="http://schemas.openxmlformats.org/wordprocessingml/2006/main" xmlns:w14="http://schemas.microsoft.com/office/word/2010/wordml" xmlns:w15="http://schemas.microsoft.com/office/word/2012/wordml" xmlns:w16se="http://schemas.microsoft.com/office/word/2015/wordml/symex" xmlns:wpg="http://schemas.microsoft.com/office/word/2010/wordprocessingGroup" xmlns:wpi="http://schemas.microsoft.com/office/word/2010/wordprocessingInk" xmlns:wne="http://schemas.microsoft.com/office/word/2006/wordml" xmlns:wps="http://schemas.microsoft.com/office/word/2010/wordprocessingShape" mc:Ignorable="w14 w15 w16se wp14">
+<w:document xmlns:wpc="http://schemas.microsoft.com/office/word/2010/wordprocessingCanvas" xmlns:cx="http://schemas.microsoft.com/office/drawing/2014/chartex" xmlns:cx1="http://schemas.microsoft.com/office/drawing/2015/9/8/chartex" xmlns:cx2="http://schemas.microsoft.com/office/drawing/2015/10/21/chartex" xmlns:cx3="http://schemas.microsoft.com/office/drawing/2016/5/9/chartex" xmlns:cx4="http://schemas.microsoft.com/office/drawing/2016/5/10/chartex" xmlns:cx5="http://schemas.microsoft.com/office/drawing/2016/5/11/chartex" xmlns:cx6="http://schemas.microsoft.com/office/drawing/2016/5/12/chartex" xmlns:cx7="http://schemas.microsoft.com/office/drawing/2016/5/13/chartex" xmlns:cx8="http://schemas.microsoft.com/office/drawing/2016/5/14/chartex" xmlns:mc="http://schemas.openxmlformats.org/markup-compatibility/2006" xmlns:aink="http://schemas.microsoft.com/office/drawing/2016/ink" xmlns:am3d="http://schemas.microsoft.com/office/drawing/2017/model3d" xmlns:o="urn:schemas-microsoft-com:office:office" xmlns:r="http://schemas.openxmlformats.org/officeDocument/2006/relationships" xmlns:m="http://schemas.openxmlformats.org/officeDocument/2006/math" xmlns:v="urn:schemas-microsoft-com:vml" xmlns:wp14="http://schemas.microsoft.com/office/word/2010/wordprocessingDrawing" xmlns:wp="http://schemas.openxmlformats.org/drawingml/2006/wordprocessingDrawing" xmlns:w10="urn:schemas-microsoft-com:office:word" xmlns:w="http://schemas.openxmlformats.org/wordprocessingml/2006/main" xmlns:w14="http://schemas.microsoft.com/office/word/2010/wordml" xmlns:w15="http://schemas.microsoft.com/office/word/2012/wordml" xmlns:w16cex="http://schemas.microsoft.com/office/word/2018/wordml/cex" xmlns:w16cid="http://schemas.microsoft.com/office/word/2016/wordml/cid" xmlns:w16="http://schemas.microsoft.com/office/word/2018/wordml" xmlns:w16se="http://schemas.microsoft.com/office/word/2015/wordml/symex" xmlns:wpg="http://schemas.microsoft.com/office/word/2010/wordprocessingGroup" xmlns:wpi="http://schemas.microsoft.com/office/word/2010/wordprocessingInk" xmlns:wne="http://schemas.microsoft.com/office/word/2006/wordml" xmlns:wps="http://schemas.microsoft.com/office/word/2010/wordprocessingShape" mc:Ignorable="w14 w15 w16se w16cid w16 w16cex wp14">
   <w:body>
     <w:p>
       <w:pPr>
@@ -49,7 +49,7 @@
           <w:noProof/>
         </w:rPr>
         <w:drawing>
-          <wp:inline distT="0" distB="0" distL="0" distR="0" wp14:anchorId="5A6850CE" wp14:editId="6EF0D2B6">
+          <wp:inline distT="0" distB="0" distL="0" distR="0" wp14:anchorId="2FB4FB83" wp14:editId="4D21A243">
             <wp:extent cx="5525135" cy="3092450"/>
             <wp:effectExtent l="0" t="0" r="0" b="0"/>
             <wp:docPr id="1" name="Picture 1"/>
@@ -142,7 +142,7 @@
           <w:noProof/>
         </w:rPr>
         <w:drawing>
-          <wp:inline distT="0" distB="0" distL="0" distR="0" wp14:anchorId="6CE5EBDE" wp14:editId="07DDDD6E">
+          <wp:inline distT="0" distB="0" distL="0" distR="0" wp14:anchorId="1E5ABDBB" wp14:editId="1A2D7D29">
             <wp:extent cx="6357192" cy="2333625"/>
             <wp:effectExtent l="0" t="0" r="5715" b="0"/>
             <wp:docPr id="2" name="Picture 2"/>
@@ -249,7 +249,7 @@
         </w:rPr>
         <w:lastRenderedPageBreak/>
         <w:drawing>
-          <wp:anchor distT="0" distB="0" distL="114300" distR="114300" simplePos="0" relativeHeight="251660288" behindDoc="1" locked="0" layoutInCell="1" allowOverlap="1" wp14:anchorId="48B94D7C" wp14:editId="07DE6977">
+          <wp:anchor distT="0" distB="0" distL="114300" distR="114300" simplePos="0" relativeHeight="251660288" behindDoc="1" locked="0" layoutInCell="1" allowOverlap="1" wp14:anchorId="5E2759A5" wp14:editId="26A70149">
             <wp:simplePos x="0" y="0"/>
             <wp:positionH relativeFrom="column">
               <wp:posOffset>3283585</wp:posOffset>
@@ -317,7 +317,7 @@
           <w:noProof/>
         </w:rPr>
         <w:drawing>
-          <wp:anchor distT="0" distB="0" distL="114300" distR="114300" simplePos="0" relativeHeight="251658240" behindDoc="1" locked="0" layoutInCell="1" allowOverlap="1" wp14:anchorId="09873187" wp14:editId="2283C2F0">
+          <wp:anchor distT="0" distB="0" distL="114300" distR="114300" simplePos="0" relativeHeight="251658240" behindDoc="1" locked="0" layoutInCell="1" allowOverlap="1" wp14:anchorId="6FE90809" wp14:editId="59E63C27">
             <wp:simplePos x="0" y="0"/>
             <wp:positionH relativeFrom="margin">
               <wp:posOffset>3307549</wp:posOffset>
@@ -385,7 +385,7 @@
           <w:noProof/>
         </w:rPr>
         <w:drawing>
-          <wp:inline distT="0" distB="0" distL="0" distR="0" wp14:anchorId="33DA4230" wp14:editId="5729EC79">
+          <wp:inline distT="0" distB="0" distL="0" distR="0" wp14:anchorId="709E79CF" wp14:editId="0AB3EBA5">
             <wp:extent cx="3164620" cy="3122237"/>
             <wp:effectExtent l="0" t="0" r="0" b="2540"/>
             <wp:docPr id="3" name="Picture 3"/>
@@ -437,7 +437,7 @@
           <w:noProof/>
         </w:rPr>
         <w:drawing>
-          <wp:anchor distT="0" distB="0" distL="114300" distR="114300" simplePos="0" relativeHeight="251659264" behindDoc="0" locked="0" layoutInCell="1" allowOverlap="1">
+          <wp:anchor distT="0" distB="0" distL="114300" distR="114300" simplePos="0" relativeHeight="251659264" behindDoc="0" locked="0" layoutInCell="1" allowOverlap="1" wp14:anchorId="3363CCB8" wp14:editId="16B17607">
             <wp:simplePos x="691763" y="3697357"/>
             <wp:positionH relativeFrom="column">
               <wp:align>left</wp:align>
@@ -546,7 +546,7 @@
         </w:rPr>
         <w:lastRenderedPageBreak/>
         <w:drawing>
-          <wp:inline distT="0" distB="0" distL="0" distR="0" wp14:anchorId="3B2C84D6" wp14:editId="7B55C3C3">
+          <wp:inline distT="0" distB="0" distL="0" distR="0" wp14:anchorId="3109B373" wp14:editId="5C361280">
             <wp:extent cx="4781550" cy="5953125"/>
             <wp:effectExtent l="0" t="0" r="0" b="9525"/>
             <wp:docPr id="8" name="Picture 8"/>
@@ -638,7 +638,7 @@
           <w:noProof/>
         </w:rPr>
         <w:drawing>
-          <wp:inline distT="0" distB="0" distL="0" distR="0" wp14:anchorId="6573F490" wp14:editId="5F738CBB">
+          <wp:inline distT="0" distB="0" distL="0" distR="0" wp14:anchorId="21709C88" wp14:editId="7831D3B0">
             <wp:extent cx="2505075" cy="447675"/>
             <wp:effectExtent l="0" t="0" r="9525" b="9525"/>
             <wp:docPr id="9" name="Picture 9"/>
@@ -691,7 +691,7 @@
         </w:rPr>
         <w:lastRenderedPageBreak/>
         <w:drawing>
-          <wp:inline distT="0" distB="0" distL="0" distR="0" wp14:anchorId="681B2CB2" wp14:editId="6AEF8BB2">
+          <wp:inline distT="0" distB="0" distL="0" distR="0" wp14:anchorId="2A92EF50" wp14:editId="61F3AAF3">
             <wp:extent cx="4810125" cy="5972175"/>
             <wp:effectExtent l="0" t="0" r="9525" b="9525"/>
             <wp:docPr id="10" name="Picture 10"/>
@@ -798,7 +798,7 @@
         </w:rPr>
         <w:lastRenderedPageBreak/>
         <w:drawing>
-          <wp:inline distT="0" distB="0" distL="0" distR="0" wp14:anchorId="1295C7B5" wp14:editId="09184FF1">
+          <wp:inline distT="0" distB="0" distL="0" distR="0" wp14:anchorId="5BF212C7" wp14:editId="70C748B6">
             <wp:extent cx="4705350" cy="6381750"/>
             <wp:effectExtent l="0" t="0" r="0" b="0"/>
             <wp:docPr id="11" name="Picture 11"/>
@@ -870,7 +870,7 @@
           <w:noProof/>
         </w:rPr>
         <w:drawing>
-          <wp:inline distT="0" distB="0" distL="0" distR="0" wp14:anchorId="5B094214" wp14:editId="6E91E4CE">
+          <wp:inline distT="0" distB="0" distL="0" distR="0" wp14:anchorId="283D67F4" wp14:editId="56C9BC9A">
             <wp:extent cx="4562475" cy="2390775"/>
             <wp:effectExtent l="0" t="0" r="9525" b="9525"/>
             <wp:docPr id="12" name="Picture 12"/>
@@ -943,7 +943,7 @@
         </w:rPr>
         <w:lastRenderedPageBreak/>
         <w:drawing>
-          <wp:inline distT="0" distB="0" distL="0" distR="0" wp14:anchorId="3C2F1BC8" wp14:editId="182E9341">
+          <wp:inline distT="0" distB="0" distL="0" distR="0" wp14:anchorId="14554C4B" wp14:editId="275CA5C0">
             <wp:extent cx="5064981" cy="3038989"/>
             <wp:effectExtent l="0" t="0" r="2540" b="9525"/>
             <wp:docPr id="13" name="Picture 13"/>
@@ -1025,7 +1025,7 @@
           <w:noProof/>
         </w:rPr>
         <w:drawing>
-          <wp:inline distT="0" distB="0" distL="0" distR="0" wp14:anchorId="407D8F80" wp14:editId="599DA62E">
+          <wp:inline distT="0" distB="0" distL="0" distR="0" wp14:anchorId="284F7BB0" wp14:editId="0C48C69D">
             <wp:extent cx="4467225" cy="1114425"/>
             <wp:effectExtent l="0" t="0" r="9525" b="9525"/>
             <wp:docPr id="14" name="Picture 14"/>
@@ -1089,7 +1089,7 @@
           <w:noProof/>
         </w:rPr>
         <w:drawing>
-          <wp:anchor distT="0" distB="0" distL="114300" distR="114300" simplePos="0" relativeHeight="251661312" behindDoc="1" locked="0" layoutInCell="1" allowOverlap="1" wp14:anchorId="2B1F9395" wp14:editId="756D7DE3">
+          <wp:anchor distT="0" distB="0" distL="114300" distR="114300" simplePos="0" relativeHeight="251661312" behindDoc="1" locked="0" layoutInCell="1" allowOverlap="1" wp14:anchorId="5EF826F0" wp14:editId="70FA9DFA">
             <wp:simplePos x="0" y="0"/>
             <wp:positionH relativeFrom="page">
               <wp:align>center</wp:align>
@@ -1164,27 +1164,7 @@
           <w:szCs w:val="24"/>
           <w:lang w:val="vi-VN"/>
         </w:rPr>
-        <w:t xml:space="preserve">hi ta bấm QUẢN LÝ </w:t>
-      </w:r>
-      <w:r>
-        <w:rPr>
-          <w:rFonts w:ascii="Arial" w:hAnsi="Arial" w:cs="Arial"/>
-          <w:b/>
-          <w:sz w:val="24"/>
-          <w:szCs w:val="24"/>
-          <w:lang w:val="vi-VN"/>
-        </w:rPr>
-        <w:t>CHUYẾN</w:t>
-      </w:r>
-      <w:r>
-        <w:rPr>
-          <w:rFonts w:ascii="Arial" w:hAnsi="Arial" w:cs="Arial"/>
-          <w:b/>
-          <w:sz w:val="24"/>
-          <w:szCs w:val="24"/>
-          <w:lang w:val="vi-VN"/>
-        </w:rPr>
-        <w:t xml:space="preserve"> BAY</w:t>
+        <w:t>hi ta bấm QUẢN LÝ CHUYẾN BAY</w:t>
       </w:r>
     </w:p>
     <w:p>
@@ -1266,7 +1246,7 @@
         </w:rPr>
         <w:lastRenderedPageBreak/>
         <w:drawing>
-          <wp:anchor distT="0" distB="0" distL="114300" distR="114300" simplePos="0" relativeHeight="251662336" behindDoc="1" locked="0" layoutInCell="1" allowOverlap="1" wp14:anchorId="0D62FF36" wp14:editId="29E56E65">
+          <wp:anchor distT="0" distB="0" distL="114300" distR="114300" simplePos="0" relativeHeight="251662336" behindDoc="1" locked="0" layoutInCell="1" allowOverlap="1" wp14:anchorId="598B6306" wp14:editId="5362C9E6">
             <wp:simplePos x="0" y="0"/>
             <wp:positionH relativeFrom="column">
               <wp:posOffset>-476885</wp:posOffset>
@@ -1349,17 +1329,7 @@
           <w:szCs w:val="24"/>
           <w:lang w:val="vi-VN"/>
         </w:rPr>
-        <w:t xml:space="preserve">Khi ta bấm </w:t>
-      </w:r>
-      <w:r>
-        <w:rPr>
-          <w:rFonts w:ascii="Arial" w:hAnsi="Arial" w:cs="Arial"/>
-          <w:b/>
-          <w:sz w:val="28"/>
-          <w:szCs w:val="24"/>
-          <w:lang w:val="vi-VN"/>
-        </w:rPr>
-        <w:t>THAY ĐỔI QUY ĐỊNH 1</w:t>
+        <w:t>Khi ta bấm THAY ĐỔI QUY ĐỊNH 1</w:t>
       </w:r>
     </w:p>
     <w:p>
@@ -1374,7 +1344,7 @@
           <w:noProof/>
         </w:rPr>
         <w:drawing>
-          <wp:inline distT="0" distB="0" distL="0" distR="0" wp14:anchorId="6B794934" wp14:editId="6C04D8B5">
+          <wp:inline distT="0" distB="0" distL="0" distR="0" wp14:anchorId="0FE86BE7" wp14:editId="62802D3F">
             <wp:extent cx="4651513" cy="3682448"/>
             <wp:effectExtent l="0" t="0" r="0" b="0"/>
             <wp:docPr id="19" name="Picture 19"/>
@@ -1513,32 +1483,16 @@
           <w:noProof/>
           <w:lang w:val="vi-VN"/>
         </w:rPr>
-        <w:t>- Thời gian dừng tố</w:t>
-      </w:r>
-      <w:r>
+        <w:t>- Thời gian dừng tối đa: 20p</w:t>
+      </w:r>
+    </w:p>
+    <w:p>
+      <w:pPr>
         <w:rPr>
           <w:i/>
           <w:noProof/>
           <w:lang w:val="vi-VN"/>
         </w:rPr>
-        <w:t>i đa: 2</w:t>
-      </w:r>
-      <w:r>
-        <w:rPr>
-          <w:i/>
-          <w:noProof/>
-          <w:lang w:val="vi-VN"/>
-        </w:rPr>
-        <w:t>0p</w:t>
-      </w:r>
-    </w:p>
-    <w:p>
-      <w:pPr>
-        <w:rPr>
-          <w:i/>
-          <w:noProof/>
-          <w:lang w:val="vi-VN"/>
-        </w:rPr>
       </w:pPr>
     </w:p>
     <w:p>
@@ -1589,7 +1543,7 @@
           <w:noProof/>
         </w:rPr>
         <w:drawing>
-          <wp:inline distT="0" distB="0" distL="0" distR="0" wp14:anchorId="68CA71E4" wp14:editId="2F6C5BDA">
+          <wp:inline distT="0" distB="0" distL="0" distR="0" wp14:anchorId="6A54A9CB" wp14:editId="4D02BDC4">
             <wp:extent cx="6411595" cy="2941955"/>
             <wp:effectExtent l="0" t="0" r="8255" b="0"/>
             <wp:docPr id="20" name="Picture 20"/>
@@ -1702,7 +1656,7 @@
           <w:noProof/>
         </w:rPr>
         <w:drawing>
-          <wp:inline distT="0" distB="0" distL="0" distR="0" wp14:anchorId="3B377047" wp14:editId="696A28EE">
+          <wp:inline distT="0" distB="0" distL="0" distR="0" wp14:anchorId="7D36ED0E" wp14:editId="3F311EA8">
             <wp:extent cx="3834109" cy="1781093"/>
             <wp:effectExtent l="0" t="0" r="0" b="0"/>
             <wp:docPr id="21" name="Picture 21"/>
@@ -1753,7 +1707,7 @@
           <w:noProof/>
         </w:rPr>
         <w:drawing>
-          <wp:inline distT="0" distB="0" distL="0" distR="0" wp14:anchorId="0B96DDEB" wp14:editId="0006ADE8">
+          <wp:inline distT="0" distB="0" distL="0" distR="0" wp14:anchorId="5A71F483" wp14:editId="60BE2B7E">
             <wp:extent cx="3601720" cy="1790410"/>
             <wp:effectExtent l="0" t="0" r="0" b="635"/>
             <wp:docPr id="22" name="Picture 22"/>
@@ -1807,8 +1761,1288 @@
         </w:rPr>
         <w:t>Chọn tháng năm bạn muốn coi doanh thu</w:t>
       </w:r>
-      <w:bookmarkStart w:id="0" w:name="_GoBack"/>
-      <w:bookmarkEnd w:id="0"/>
+    </w:p>
+    <w:p>
+      <w:pPr>
+        <w:rPr>
+          <w:rFonts w:ascii="Arial" w:hAnsi="Arial" w:cs="Arial"/>
+          <w:sz w:val="24"/>
+          <w:szCs w:val="24"/>
+          <w:lang w:val="vi-VN"/>
+        </w:rPr>
+      </w:pPr>
+    </w:p>
+    <w:p>
+      <w:pPr>
+        <w:rPr>
+          <w:rFonts w:ascii="Arial" w:hAnsi="Arial" w:cs="Arial"/>
+          <w:sz w:val="24"/>
+          <w:szCs w:val="24"/>
+          <w:lang w:val="vi-VN"/>
+        </w:rPr>
+      </w:pPr>
+      <w:r>
+        <w:rPr>
+          <w:rFonts w:ascii="Arial" w:hAnsi="Arial" w:cs="Arial"/>
+          <w:sz w:val="24"/>
+          <w:szCs w:val="24"/>
+          <w:lang w:val="vi-VN"/>
+        </w:rPr>
+        <w:tab/>
+      </w:r>
+    </w:p>
+    <w:p>
+      <w:pPr>
+        <w:jc w:val="center"/>
+        <w:rPr>
+          <w:rFonts w:ascii="Arial" w:hAnsi="Arial" w:cs="Arial"/>
+          <w:b/>
+          <w:sz w:val="28"/>
+          <w:szCs w:val="24"/>
+        </w:rPr>
+      </w:pPr>
+      <w:r>
+        <w:rPr>
+          <w:rFonts w:ascii="Arial" w:hAnsi="Arial" w:cs="Arial"/>
+          <w:b/>
+          <w:sz w:val="28"/>
+          <w:szCs w:val="24"/>
+          <w:lang w:val="vi-VN"/>
+        </w:rPr>
+        <w:t xml:space="preserve">Khi ta bấm </w:t>
+      </w:r>
+      <w:r>
+        <w:rPr>
+          <w:rFonts w:ascii="Arial" w:hAnsi="Arial" w:cs="Arial"/>
+          <w:b/>
+          <w:sz w:val="28"/>
+          <w:szCs w:val="24"/>
+        </w:rPr>
+        <w:t>Nhận lịch chuyến bay</w:t>
+      </w:r>
+    </w:p>
+    <w:p>
+      <w:pPr>
+        <w:jc w:val="center"/>
+        <w:rPr>
+          <w:rFonts w:ascii="Arial" w:hAnsi="Arial" w:cs="Arial"/>
+          <w:b/>
+          <w:sz w:val="28"/>
+          <w:szCs w:val="24"/>
+        </w:rPr>
+      </w:pPr>
+      <w:r>
+        <w:rPr>
+          <w:rFonts w:ascii="Arial" w:hAnsi="Arial" w:cs="Arial"/>
+          <w:b/>
+          <w:sz w:val="28"/>
+          <w:szCs w:val="24"/>
+        </w:rPr>
+        <w:lastRenderedPageBreak/>
+        <w:drawing>
+          <wp:inline distT="0" distB="0" distL="0" distR="0" wp14:anchorId="1386A1FE" wp14:editId="6363D461">
+            <wp:extent cx="6411595" cy="3838575"/>
+            <wp:effectExtent l="0" t="0" r="8255" b="9525"/>
+            <wp:docPr id="15" name="Picture 15"/>
+            <wp:cNvGraphicFramePr>
+              <a:graphicFrameLocks xmlns:a="http://schemas.openxmlformats.org/drawingml/2006/main" noChangeAspect="1"/>
+            </wp:cNvGraphicFramePr>
+            <a:graphic xmlns:a="http://schemas.openxmlformats.org/drawingml/2006/main">
+              <a:graphicData uri="http://schemas.openxmlformats.org/drawingml/2006/picture">
+                <pic:pic xmlns:pic="http://schemas.openxmlformats.org/drawingml/2006/picture">
+                  <pic:nvPicPr>
+                    <pic:cNvPr id="1" name=""/>
+                    <pic:cNvPicPr/>
+                  </pic:nvPicPr>
+                  <pic:blipFill>
+                    <a:blip r:embed="rId25"/>
+                    <a:stretch>
+                      <a:fillRect/>
+                    </a:stretch>
+                  </pic:blipFill>
+                  <pic:spPr>
+                    <a:xfrm>
+                      <a:off x="0" y="0"/>
+                      <a:ext cx="6411595" cy="3838575"/>
+                    </a:xfrm>
+                    <a:prstGeom prst="rect">
+                      <a:avLst/>
+                    </a:prstGeom>
+                  </pic:spPr>
+                </pic:pic>
+              </a:graphicData>
+            </a:graphic>
+          </wp:inline>
+        </w:drawing>
+      </w:r>
+    </w:p>
+    <w:p>
+      <w:pPr>
+        <w:rPr>
+          <w:rFonts w:ascii="Arial" w:hAnsi="Arial" w:cs="Arial"/>
+          <w:b/>
+          <w:sz w:val="28"/>
+          <w:szCs w:val="24"/>
+        </w:rPr>
+      </w:pPr>
+    </w:p>
+    <w:p>
+      <w:pPr>
+        <w:rPr>
+          <w:rFonts w:ascii="Arial" w:hAnsi="Arial" w:cs="Arial"/>
+          <w:b/>
+          <w:sz w:val="28"/>
+          <w:szCs w:val="24"/>
+        </w:rPr>
+      </w:pPr>
+      <w:r>
+        <w:rPr>
+          <w:rFonts w:ascii="Arial" w:hAnsi="Arial" w:cs="Arial"/>
+          <w:b/>
+          <w:sz w:val="28"/>
+          <w:szCs w:val="24"/>
+        </w:rPr>
+        <w:t>Chọn sân bay đến, sân bay đi:</w:t>
+      </w:r>
+    </w:p>
+    <w:p>
+      <w:pPr>
+        <w:rPr>
+          <w:rFonts w:ascii="Arial" w:hAnsi="Arial" w:cs="Arial"/>
+          <w:b/>
+          <w:sz w:val="28"/>
+          <w:szCs w:val="24"/>
+        </w:rPr>
+      </w:pPr>
+      <w:r>
+        <w:rPr>
+          <w:rFonts w:ascii="Arial" w:hAnsi="Arial" w:cs="Arial"/>
+          <w:b/>
+          <w:sz w:val="28"/>
+          <w:szCs w:val="24"/>
+        </w:rPr>
+        <w:t xml:space="preserve">Nếu sân bay đi không có thì click button “Sân Bay đi” để ra form “Quản lý chuyến </w:t>
+      </w:r>
+      <w:proofErr w:type="gramStart"/>
+      <w:r>
+        <w:rPr>
+          <w:rFonts w:ascii="Arial" w:hAnsi="Arial" w:cs="Arial"/>
+          <w:b/>
+          <w:sz w:val="28"/>
+          <w:szCs w:val="24"/>
+        </w:rPr>
+        <w:t>bay</w:t>
+      </w:r>
+      <w:proofErr w:type="gramEnd"/>
+      <w:r>
+        <w:rPr>
+          <w:rFonts w:ascii="Arial" w:hAnsi="Arial" w:cs="Arial"/>
+          <w:b/>
+          <w:sz w:val="28"/>
+          <w:szCs w:val="24"/>
+        </w:rPr>
+        <w:t>”</w:t>
+      </w:r>
+    </w:p>
+    <w:p>
+      <w:pPr>
+        <w:rPr>
+          <w:rFonts w:ascii="Arial" w:hAnsi="Arial" w:cs="Arial"/>
+          <w:b/>
+          <w:sz w:val="28"/>
+          <w:szCs w:val="24"/>
+        </w:rPr>
+      </w:pPr>
+      <w:r>
+        <w:rPr>
+          <w:rFonts w:ascii="Arial" w:hAnsi="Arial" w:cs="Arial"/>
+          <w:b/>
+          <w:sz w:val="28"/>
+          <w:szCs w:val="24"/>
+        </w:rPr>
+        <w:drawing>
+          <wp:inline distT="0" distB="0" distL="0" distR="0" wp14:anchorId="1A71BA85" wp14:editId="180D52E4">
+            <wp:extent cx="5959356" cy="2987299"/>
+            <wp:effectExtent l="0" t="0" r="3810" b="3810"/>
+            <wp:docPr id="23" name="Picture 23"/>
+            <wp:cNvGraphicFramePr>
+              <a:graphicFrameLocks xmlns:a="http://schemas.openxmlformats.org/drawingml/2006/main" noChangeAspect="1"/>
+            </wp:cNvGraphicFramePr>
+            <a:graphic xmlns:a="http://schemas.openxmlformats.org/drawingml/2006/main">
+              <a:graphicData uri="http://schemas.openxmlformats.org/drawingml/2006/picture">
+                <pic:pic xmlns:pic="http://schemas.openxmlformats.org/drawingml/2006/picture">
+                  <pic:nvPicPr>
+                    <pic:cNvPr id="1" name=""/>
+                    <pic:cNvPicPr/>
+                  </pic:nvPicPr>
+                  <pic:blipFill>
+                    <a:blip r:embed="rId26"/>
+                    <a:stretch>
+                      <a:fillRect/>
+                    </a:stretch>
+                  </pic:blipFill>
+                  <pic:spPr>
+                    <a:xfrm>
+                      <a:off x="0" y="0"/>
+                      <a:ext cx="5959356" cy="2987299"/>
+                    </a:xfrm>
+                    <a:prstGeom prst="rect">
+                      <a:avLst/>
+                    </a:prstGeom>
+                  </pic:spPr>
+                </pic:pic>
+              </a:graphicData>
+            </a:graphic>
+          </wp:inline>
+        </w:drawing>
+      </w:r>
+    </w:p>
+    <w:p>
+      <w:pPr>
+        <w:rPr>
+          <w:rFonts w:ascii="Arial" w:hAnsi="Arial" w:cs="Arial"/>
+          <w:b/>
+          <w:sz w:val="28"/>
+          <w:szCs w:val="24"/>
+        </w:rPr>
+      </w:pPr>
+      <w:r>
+        <w:rPr>
+          <w:rFonts w:ascii="Arial" w:hAnsi="Arial" w:cs="Arial"/>
+          <w:b/>
+          <w:sz w:val="28"/>
+          <w:szCs w:val="24"/>
+        </w:rPr>
+        <w:lastRenderedPageBreak/>
+        <w:drawing>
+          <wp:inline distT="0" distB="0" distL="0" distR="0" wp14:anchorId="40C1DDB4" wp14:editId="68631D34">
+            <wp:extent cx="5776461" cy="2705334"/>
+            <wp:effectExtent l="0" t="0" r="0" b="0"/>
+            <wp:docPr id="24" name="Picture 24"/>
+            <wp:cNvGraphicFramePr>
+              <a:graphicFrameLocks xmlns:a="http://schemas.openxmlformats.org/drawingml/2006/main" noChangeAspect="1"/>
+            </wp:cNvGraphicFramePr>
+            <a:graphic xmlns:a="http://schemas.openxmlformats.org/drawingml/2006/main">
+              <a:graphicData uri="http://schemas.openxmlformats.org/drawingml/2006/picture">
+                <pic:pic xmlns:pic="http://schemas.openxmlformats.org/drawingml/2006/picture">
+                  <pic:nvPicPr>
+                    <pic:cNvPr id="1" name=""/>
+                    <pic:cNvPicPr/>
+                  </pic:nvPicPr>
+                  <pic:blipFill>
+                    <a:blip r:embed="rId27"/>
+                    <a:stretch>
+                      <a:fillRect/>
+                    </a:stretch>
+                  </pic:blipFill>
+                  <pic:spPr>
+                    <a:xfrm>
+                      <a:off x="0" y="0"/>
+                      <a:ext cx="5776461" cy="2705334"/>
+                    </a:xfrm>
+                    <a:prstGeom prst="rect">
+                      <a:avLst/>
+                    </a:prstGeom>
+                  </pic:spPr>
+                </pic:pic>
+              </a:graphicData>
+            </a:graphic>
+          </wp:inline>
+        </w:drawing>
+      </w:r>
+    </w:p>
+    <w:p>
+      <w:pPr>
+        <w:rPr>
+          <w:rFonts w:ascii="Arial" w:hAnsi="Arial" w:cs="Arial"/>
+          <w:b/>
+          <w:sz w:val="28"/>
+          <w:szCs w:val="24"/>
+        </w:rPr>
+      </w:pPr>
+    </w:p>
+    <w:p>
+      <w:pPr>
+        <w:rPr>
+          <w:rFonts w:ascii="Arial" w:hAnsi="Arial" w:cs="Arial"/>
+          <w:b/>
+          <w:sz w:val="28"/>
+          <w:szCs w:val="24"/>
+        </w:rPr>
+      </w:pPr>
+      <w:r>
+        <w:rPr>
+          <w:rFonts w:ascii="Arial" w:hAnsi="Arial" w:cs="Arial"/>
+          <w:b/>
+          <w:sz w:val="28"/>
+          <w:szCs w:val="24"/>
+        </w:rPr>
+        <w:t xml:space="preserve">Nếu sân bay đến không có nơi cần tìm thì click button “Sân Bay Đến” để show ra form “Quản lý tuyến </w:t>
+      </w:r>
+      <w:proofErr w:type="gramStart"/>
+      <w:r>
+        <w:rPr>
+          <w:rFonts w:ascii="Arial" w:hAnsi="Arial" w:cs="Arial"/>
+          <w:b/>
+          <w:sz w:val="28"/>
+          <w:szCs w:val="24"/>
+        </w:rPr>
+        <w:t>bay</w:t>
+      </w:r>
+      <w:proofErr w:type="gramEnd"/>
+      <w:r>
+        <w:rPr>
+          <w:rFonts w:ascii="Arial" w:hAnsi="Arial" w:cs="Arial"/>
+          <w:b/>
+          <w:sz w:val="28"/>
+          <w:szCs w:val="24"/>
+        </w:rPr>
+        <w:t>”</w:t>
+      </w:r>
+    </w:p>
+    <w:p>
+      <w:pPr>
+        <w:rPr>
+          <w:rFonts w:ascii="Arial" w:hAnsi="Arial" w:cs="Arial"/>
+          <w:b/>
+          <w:sz w:val="28"/>
+          <w:szCs w:val="24"/>
+        </w:rPr>
+      </w:pPr>
+      <w:r>
+        <w:rPr>
+          <w:rFonts w:ascii="Arial" w:hAnsi="Arial" w:cs="Arial"/>
+          <w:b/>
+          <w:sz w:val="28"/>
+          <w:szCs w:val="24"/>
+        </w:rPr>
+        <w:drawing>
+          <wp:inline distT="0" distB="0" distL="0" distR="0" wp14:anchorId="068D012B" wp14:editId="7C38C1E7">
+            <wp:extent cx="6411595" cy="3992245"/>
+            <wp:effectExtent l="0" t="0" r="8255" b="8255"/>
+            <wp:docPr id="25" name="Picture 25"/>
+            <wp:cNvGraphicFramePr>
+              <a:graphicFrameLocks xmlns:a="http://schemas.openxmlformats.org/drawingml/2006/main" noChangeAspect="1"/>
+            </wp:cNvGraphicFramePr>
+            <a:graphic xmlns:a="http://schemas.openxmlformats.org/drawingml/2006/main">
+              <a:graphicData uri="http://schemas.openxmlformats.org/drawingml/2006/picture">
+                <pic:pic xmlns:pic="http://schemas.openxmlformats.org/drawingml/2006/picture">
+                  <pic:nvPicPr>
+                    <pic:cNvPr id="1" name=""/>
+                    <pic:cNvPicPr/>
+                  </pic:nvPicPr>
+                  <pic:blipFill>
+                    <a:blip r:embed="rId28"/>
+                    <a:stretch>
+                      <a:fillRect/>
+                    </a:stretch>
+                  </pic:blipFill>
+                  <pic:spPr>
+                    <a:xfrm>
+                      <a:off x="0" y="0"/>
+                      <a:ext cx="6411595" cy="3992245"/>
+                    </a:xfrm>
+                    <a:prstGeom prst="rect">
+                      <a:avLst/>
+                    </a:prstGeom>
+                  </pic:spPr>
+                </pic:pic>
+              </a:graphicData>
+            </a:graphic>
+          </wp:inline>
+        </w:drawing>
+      </w:r>
+    </w:p>
+    <w:p>
+      <w:pPr>
+        <w:rPr>
+          <w:rFonts w:ascii="Arial" w:hAnsi="Arial" w:cs="Arial"/>
+          <w:b/>
+          <w:sz w:val="28"/>
+          <w:szCs w:val="24"/>
+        </w:rPr>
+      </w:pPr>
+      <w:r>
+        <w:rPr>
+          <w:rFonts w:ascii="Arial" w:hAnsi="Arial" w:cs="Arial"/>
+          <w:b/>
+          <w:sz w:val="28"/>
+          <w:szCs w:val="24"/>
+        </w:rPr>
+        <w:t>Điền xong bấm button “nhận”</w:t>
+      </w:r>
+    </w:p>
+    <w:p>
+      <w:pPr>
+        <w:rPr>
+          <w:rFonts w:ascii="Arial" w:hAnsi="Arial" w:cs="Arial"/>
+          <w:b/>
+          <w:sz w:val="28"/>
+          <w:szCs w:val="24"/>
+        </w:rPr>
+      </w:pPr>
+      <w:r>
+        <w:rPr>
+          <w:rFonts w:ascii="Arial" w:hAnsi="Arial" w:cs="Arial"/>
+          <w:b/>
+          <w:sz w:val="28"/>
+          <w:szCs w:val="24"/>
+        </w:rPr>
+        <w:lastRenderedPageBreak/>
+        <w:drawing>
+          <wp:inline distT="0" distB="0" distL="0" distR="0" wp14:anchorId="6CA6B6D4" wp14:editId="355BE577">
+            <wp:extent cx="6411595" cy="1771650"/>
+            <wp:effectExtent l="0" t="0" r="8255" b="0"/>
+            <wp:docPr id="26" name="Picture 26"/>
+            <wp:cNvGraphicFramePr>
+              <a:graphicFrameLocks xmlns:a="http://schemas.openxmlformats.org/drawingml/2006/main" noChangeAspect="1"/>
+            </wp:cNvGraphicFramePr>
+            <a:graphic xmlns:a="http://schemas.openxmlformats.org/drawingml/2006/main">
+              <a:graphicData uri="http://schemas.openxmlformats.org/drawingml/2006/picture">
+                <pic:pic xmlns:pic="http://schemas.openxmlformats.org/drawingml/2006/picture">
+                  <pic:nvPicPr>
+                    <pic:cNvPr id="1" name=""/>
+                    <pic:cNvPicPr/>
+                  </pic:nvPicPr>
+                  <pic:blipFill>
+                    <a:blip r:embed="rId29"/>
+                    <a:stretch>
+                      <a:fillRect/>
+                    </a:stretch>
+                  </pic:blipFill>
+                  <pic:spPr>
+                    <a:xfrm>
+                      <a:off x="0" y="0"/>
+                      <a:ext cx="6411595" cy="1771650"/>
+                    </a:xfrm>
+                    <a:prstGeom prst="rect">
+                      <a:avLst/>
+                    </a:prstGeom>
+                  </pic:spPr>
+                </pic:pic>
+              </a:graphicData>
+            </a:graphic>
+          </wp:inline>
+        </w:drawing>
+      </w:r>
+    </w:p>
+    <w:p>
+      <w:pPr>
+        <w:rPr>
+          <w:rFonts w:ascii="Arial" w:hAnsi="Arial" w:cs="Arial"/>
+          <w:b/>
+          <w:sz w:val="28"/>
+          <w:szCs w:val="24"/>
+        </w:rPr>
+      </w:pPr>
+      <w:r>
+        <w:rPr>
+          <w:rFonts w:ascii="Arial" w:hAnsi="Arial" w:cs="Arial"/>
+          <w:b/>
+          <w:sz w:val="28"/>
+          <w:szCs w:val="24"/>
+        </w:rPr>
+        <w:t>Bấm thêm để thêm sân bay trung gian</w:t>
+      </w:r>
+    </w:p>
+    <w:p>
+      <w:pPr>
+        <w:rPr>
+          <w:rFonts w:ascii="Arial" w:hAnsi="Arial" w:cs="Arial"/>
+          <w:b/>
+          <w:sz w:val="28"/>
+          <w:szCs w:val="24"/>
+        </w:rPr>
+      </w:pPr>
+      <w:r>
+        <w:rPr>
+          <w:rFonts w:ascii="Arial" w:hAnsi="Arial" w:cs="Arial"/>
+          <w:b/>
+          <w:sz w:val="28"/>
+          <w:szCs w:val="24"/>
+        </w:rPr>
+        <w:drawing>
+          <wp:inline distT="0" distB="0" distL="0" distR="0" wp14:anchorId="3967CA76" wp14:editId="46A76A7B">
+            <wp:extent cx="6411595" cy="1705610"/>
+            <wp:effectExtent l="0" t="0" r="8255" b="8890"/>
+            <wp:docPr id="27" name="Picture 27"/>
+            <wp:cNvGraphicFramePr>
+              <a:graphicFrameLocks xmlns:a="http://schemas.openxmlformats.org/drawingml/2006/main" noChangeAspect="1"/>
+            </wp:cNvGraphicFramePr>
+            <a:graphic xmlns:a="http://schemas.openxmlformats.org/drawingml/2006/main">
+              <a:graphicData uri="http://schemas.openxmlformats.org/drawingml/2006/picture">
+                <pic:pic xmlns:pic="http://schemas.openxmlformats.org/drawingml/2006/picture">
+                  <pic:nvPicPr>
+                    <pic:cNvPr id="1" name=""/>
+                    <pic:cNvPicPr/>
+                  </pic:nvPicPr>
+                  <pic:blipFill>
+                    <a:blip r:embed="rId30"/>
+                    <a:stretch>
+                      <a:fillRect/>
+                    </a:stretch>
+                  </pic:blipFill>
+                  <pic:spPr>
+                    <a:xfrm>
+                      <a:off x="0" y="0"/>
+                      <a:ext cx="6411595" cy="1705610"/>
+                    </a:xfrm>
+                    <a:prstGeom prst="rect">
+                      <a:avLst/>
+                    </a:prstGeom>
+                  </pic:spPr>
+                </pic:pic>
+              </a:graphicData>
+            </a:graphic>
+          </wp:inline>
+        </w:drawing>
+      </w:r>
+    </w:p>
+    <w:p>
+      <w:pPr>
+        <w:rPr>
+          <w:rFonts w:ascii="Arial" w:hAnsi="Arial" w:cs="Arial"/>
+          <w:b/>
+          <w:sz w:val="28"/>
+          <w:szCs w:val="24"/>
+        </w:rPr>
+      </w:pPr>
+      <w:r>
+        <w:rPr>
+          <w:rFonts w:ascii="Arial" w:hAnsi="Arial" w:cs="Arial"/>
+          <w:b/>
+          <w:sz w:val="28"/>
+          <w:szCs w:val="24"/>
+        </w:rPr>
+        <w:t>Ta có thể click để xóa và sửa</w:t>
+      </w:r>
+      <w:r>
+        <w:rPr>
+          <w:rFonts w:ascii="Arial" w:hAnsi="Arial" w:cs="Arial"/>
+          <w:b/>
+          <w:sz w:val="28"/>
+          <w:szCs w:val="24"/>
+        </w:rPr>
+        <w:t>.</w:t>
+      </w:r>
+    </w:p>
+    <w:p>
+      <w:pPr>
+        <w:rPr>
+          <w:rFonts w:ascii="Arial" w:hAnsi="Arial" w:cs="Arial"/>
+          <w:b/>
+          <w:sz w:val="28"/>
+          <w:szCs w:val="24"/>
+        </w:rPr>
+      </w:pPr>
+    </w:p>
+    <w:p>
+      <w:pPr>
+        <w:jc w:val="center"/>
+        <w:rPr>
+          <w:rFonts w:ascii="Arial" w:hAnsi="Arial" w:cs="Arial"/>
+          <w:b/>
+          <w:sz w:val="28"/>
+          <w:szCs w:val="24"/>
+        </w:rPr>
+      </w:pPr>
+      <w:r>
+        <w:rPr>
+          <w:rFonts w:ascii="Arial" w:hAnsi="Arial" w:cs="Arial"/>
+          <w:b/>
+          <w:sz w:val="28"/>
+          <w:szCs w:val="24"/>
+          <w:lang w:val="vi-VN"/>
+        </w:rPr>
+        <w:t xml:space="preserve">Khi ta bấm </w:t>
+      </w:r>
+      <w:r>
+        <w:rPr>
+          <w:rFonts w:ascii="Arial" w:hAnsi="Arial" w:cs="Arial"/>
+          <w:b/>
+          <w:sz w:val="28"/>
+          <w:szCs w:val="24"/>
+        </w:rPr>
+        <w:t>Nhận lịch chuyến bay</w:t>
+      </w:r>
+    </w:p>
+    <w:p>
+      <w:pPr>
+        <w:rPr>
+          <w:rFonts w:ascii="Arial" w:hAnsi="Arial" w:cs="Arial"/>
+          <w:b/>
+          <w:sz w:val="28"/>
+          <w:szCs w:val="24"/>
+        </w:rPr>
+      </w:pPr>
+      <w:r>
+        <w:rPr>
+          <w:rFonts w:ascii="Arial" w:hAnsi="Arial" w:cs="Arial"/>
+          <w:b/>
+          <w:sz w:val="28"/>
+          <w:szCs w:val="24"/>
+        </w:rPr>
+        <w:drawing>
+          <wp:inline distT="0" distB="0" distL="0" distR="0" wp14:anchorId="6EC2924D" wp14:editId="4BBB5E49">
+            <wp:extent cx="6411595" cy="4302760"/>
+            <wp:effectExtent l="0" t="0" r="8255" b="2540"/>
+            <wp:docPr id="28" name="Picture 28"/>
+            <wp:cNvGraphicFramePr>
+              <a:graphicFrameLocks xmlns:a="http://schemas.openxmlformats.org/drawingml/2006/main" noChangeAspect="1"/>
+            </wp:cNvGraphicFramePr>
+            <a:graphic xmlns:a="http://schemas.openxmlformats.org/drawingml/2006/main">
+              <a:graphicData uri="http://schemas.openxmlformats.org/drawingml/2006/picture">
+                <pic:pic xmlns:pic="http://schemas.openxmlformats.org/drawingml/2006/picture">
+                  <pic:nvPicPr>
+                    <pic:cNvPr id="1" name=""/>
+                    <pic:cNvPicPr/>
+                  </pic:nvPicPr>
+                  <pic:blipFill>
+                    <a:blip r:embed="rId31"/>
+                    <a:stretch>
+                      <a:fillRect/>
+                    </a:stretch>
+                  </pic:blipFill>
+                  <pic:spPr>
+                    <a:xfrm>
+                      <a:off x="0" y="0"/>
+                      <a:ext cx="6411595" cy="4302760"/>
+                    </a:xfrm>
+                    <a:prstGeom prst="rect">
+                      <a:avLst/>
+                    </a:prstGeom>
+                  </pic:spPr>
+                </pic:pic>
+              </a:graphicData>
+            </a:graphic>
+          </wp:inline>
+        </w:drawing>
+      </w:r>
+    </w:p>
+    <w:p>
+      <w:pPr>
+        <w:rPr>
+          <w:rFonts w:ascii="Arial" w:hAnsi="Arial" w:cs="Arial"/>
+          <w:b/>
+          <w:sz w:val="28"/>
+          <w:szCs w:val="24"/>
+        </w:rPr>
+      </w:pPr>
+      <w:r>
+        <w:rPr>
+          <w:rFonts w:ascii="Arial" w:hAnsi="Arial" w:cs="Arial"/>
+          <w:b/>
+          <w:sz w:val="28"/>
+          <w:szCs w:val="24"/>
+        </w:rPr>
+        <w:t>Chọn mã chuyến bay</w:t>
+      </w:r>
+    </w:p>
+    <w:p>
+      <w:pPr>
+        <w:rPr>
+          <w:rFonts w:ascii="Arial" w:hAnsi="Arial" w:cs="Arial"/>
+          <w:b/>
+          <w:sz w:val="28"/>
+          <w:szCs w:val="24"/>
+        </w:rPr>
+      </w:pPr>
+      <w:r>
+        <w:rPr>
+          <w:rFonts w:ascii="Arial" w:hAnsi="Arial" w:cs="Arial"/>
+          <w:b/>
+          <w:sz w:val="28"/>
+          <w:szCs w:val="24"/>
+        </w:rPr>
+        <w:lastRenderedPageBreak/>
+        <w:drawing>
+          <wp:inline distT="0" distB="0" distL="0" distR="0" wp14:anchorId="2DA77CB7" wp14:editId="4C888FC1">
+            <wp:extent cx="6411595" cy="1531620"/>
+            <wp:effectExtent l="0" t="0" r="8255" b="0"/>
+            <wp:docPr id="29" name="Picture 29"/>
+            <wp:cNvGraphicFramePr>
+              <a:graphicFrameLocks xmlns:a="http://schemas.openxmlformats.org/drawingml/2006/main" noChangeAspect="1"/>
+            </wp:cNvGraphicFramePr>
+            <a:graphic xmlns:a="http://schemas.openxmlformats.org/drawingml/2006/main">
+              <a:graphicData uri="http://schemas.openxmlformats.org/drawingml/2006/picture">
+                <pic:pic xmlns:pic="http://schemas.openxmlformats.org/drawingml/2006/picture">
+                  <pic:nvPicPr>
+                    <pic:cNvPr id="1" name=""/>
+                    <pic:cNvPicPr/>
+                  </pic:nvPicPr>
+                  <pic:blipFill>
+                    <a:blip r:embed="rId32"/>
+                    <a:stretch>
+                      <a:fillRect/>
+                    </a:stretch>
+                  </pic:blipFill>
+                  <pic:spPr>
+                    <a:xfrm>
+                      <a:off x="0" y="0"/>
+                      <a:ext cx="6411595" cy="1531620"/>
+                    </a:xfrm>
+                    <a:prstGeom prst="rect">
+                      <a:avLst/>
+                    </a:prstGeom>
+                  </pic:spPr>
+                </pic:pic>
+              </a:graphicData>
+            </a:graphic>
+          </wp:inline>
+        </w:drawing>
+      </w:r>
+    </w:p>
+    <w:p>
+      <w:pPr>
+        <w:rPr>
+          <w:rFonts w:ascii="Arial" w:hAnsi="Arial" w:cs="Arial"/>
+          <w:b/>
+          <w:sz w:val="28"/>
+          <w:szCs w:val="24"/>
+        </w:rPr>
+      </w:pPr>
+      <w:r>
+        <w:rPr>
+          <w:rFonts w:ascii="Arial" w:hAnsi="Arial" w:cs="Arial"/>
+          <w:b/>
+          <w:sz w:val="28"/>
+          <w:szCs w:val="24"/>
+        </w:rPr>
+        <w:t xml:space="preserve">Nếu khách hàng cũ nhập “mã khách hàng” xong click check “khách hàng </w:t>
+      </w:r>
+      <w:proofErr w:type="gramStart"/>
+      <w:r>
+        <w:rPr>
+          <w:rFonts w:ascii="Arial" w:hAnsi="Arial" w:cs="Arial"/>
+          <w:b/>
+          <w:sz w:val="28"/>
+          <w:szCs w:val="24"/>
+        </w:rPr>
+        <w:t>cũ</w:t>
+      </w:r>
+      <w:proofErr w:type="gramEnd"/>
+      <w:r>
+        <w:rPr>
+          <w:rFonts w:ascii="Arial" w:hAnsi="Arial" w:cs="Arial"/>
+          <w:b/>
+          <w:sz w:val="28"/>
+          <w:szCs w:val="24"/>
+        </w:rPr>
+        <w:t>”</w:t>
+      </w:r>
+    </w:p>
+    <w:p>
+      <w:pPr>
+        <w:rPr>
+          <w:rFonts w:ascii="Arial" w:hAnsi="Arial" w:cs="Arial"/>
+          <w:b/>
+          <w:sz w:val="28"/>
+          <w:szCs w:val="24"/>
+        </w:rPr>
+      </w:pPr>
+      <w:r>
+        <w:rPr>
+          <w:rFonts w:ascii="Arial" w:hAnsi="Arial" w:cs="Arial"/>
+          <w:b/>
+          <w:sz w:val="28"/>
+          <w:szCs w:val="24"/>
+        </w:rPr>
+        <w:drawing>
+          <wp:inline distT="0" distB="0" distL="0" distR="0" wp14:anchorId="02882276" wp14:editId="4B0F8061">
+            <wp:extent cx="6411595" cy="1130300"/>
+            <wp:effectExtent l="0" t="0" r="8255" b="0"/>
+            <wp:docPr id="30" name="Picture 30"/>
+            <wp:cNvGraphicFramePr>
+              <a:graphicFrameLocks xmlns:a="http://schemas.openxmlformats.org/drawingml/2006/main" noChangeAspect="1"/>
+            </wp:cNvGraphicFramePr>
+            <a:graphic xmlns:a="http://schemas.openxmlformats.org/drawingml/2006/main">
+              <a:graphicData uri="http://schemas.openxmlformats.org/drawingml/2006/picture">
+                <pic:pic xmlns:pic="http://schemas.openxmlformats.org/drawingml/2006/picture">
+                  <pic:nvPicPr>
+                    <pic:cNvPr id="1" name=""/>
+                    <pic:cNvPicPr/>
+                  </pic:nvPicPr>
+                  <pic:blipFill>
+                    <a:blip r:embed="rId33"/>
+                    <a:stretch>
+                      <a:fillRect/>
+                    </a:stretch>
+                  </pic:blipFill>
+                  <pic:spPr>
+                    <a:xfrm>
+                      <a:off x="0" y="0"/>
+                      <a:ext cx="6411595" cy="1130300"/>
+                    </a:xfrm>
+                    <a:prstGeom prst="rect">
+                      <a:avLst/>
+                    </a:prstGeom>
+                  </pic:spPr>
+                </pic:pic>
+              </a:graphicData>
+            </a:graphic>
+          </wp:inline>
+        </w:drawing>
+      </w:r>
+    </w:p>
+    <w:p>
+      <w:pPr>
+        <w:rPr>
+          <w:rFonts w:ascii="Arial" w:hAnsi="Arial" w:cs="Arial"/>
+          <w:b/>
+          <w:sz w:val="28"/>
+          <w:szCs w:val="24"/>
+        </w:rPr>
+      </w:pPr>
+      <w:r>
+        <w:rPr>
+          <w:rFonts w:ascii="Arial" w:hAnsi="Arial" w:cs="Arial"/>
+          <w:b/>
+          <w:sz w:val="28"/>
+          <w:szCs w:val="24"/>
+        </w:rPr>
+        <w:t xml:space="preserve">Nếu khách hàng mới </w:t>
+      </w:r>
+      <w:proofErr w:type="gramStart"/>
+      <w:r>
+        <w:rPr>
+          <w:rFonts w:ascii="Arial" w:hAnsi="Arial" w:cs="Arial"/>
+          <w:b/>
+          <w:sz w:val="28"/>
+          <w:szCs w:val="24"/>
+        </w:rPr>
+        <w:t>click  button</w:t>
+      </w:r>
+      <w:proofErr w:type="gramEnd"/>
+      <w:r>
+        <w:rPr>
+          <w:rFonts w:ascii="Arial" w:hAnsi="Arial" w:cs="Arial"/>
+          <w:b/>
+          <w:sz w:val="28"/>
+          <w:szCs w:val="24"/>
+        </w:rPr>
+        <w:t xml:space="preserve"> “Mã Khách Hàng”</w:t>
+      </w:r>
+    </w:p>
+    <w:p>
+      <w:pPr>
+        <w:rPr>
+          <w:rFonts w:ascii="Arial" w:hAnsi="Arial" w:cs="Arial"/>
+          <w:b/>
+          <w:sz w:val="28"/>
+          <w:szCs w:val="24"/>
+        </w:rPr>
+      </w:pPr>
+      <w:r>
+        <w:rPr>
+          <w:rFonts w:ascii="Arial" w:hAnsi="Arial" w:cs="Arial"/>
+          <w:b/>
+          <w:sz w:val="28"/>
+          <w:szCs w:val="24"/>
+        </w:rPr>
+        <w:drawing>
+          <wp:inline distT="0" distB="0" distL="0" distR="0" wp14:anchorId="457D7917" wp14:editId="799B2E29">
+            <wp:extent cx="4991533" cy="4320914"/>
+            <wp:effectExtent l="0" t="0" r="0" b="3810"/>
+            <wp:docPr id="31" name="Picture 31"/>
+            <wp:cNvGraphicFramePr>
+              <a:graphicFrameLocks xmlns:a="http://schemas.openxmlformats.org/drawingml/2006/main" noChangeAspect="1"/>
+            </wp:cNvGraphicFramePr>
+            <a:graphic xmlns:a="http://schemas.openxmlformats.org/drawingml/2006/main">
+              <a:graphicData uri="http://schemas.openxmlformats.org/drawingml/2006/picture">
+                <pic:pic xmlns:pic="http://schemas.openxmlformats.org/drawingml/2006/picture">
+                  <pic:nvPicPr>
+                    <pic:cNvPr id="1" name=""/>
+                    <pic:cNvPicPr/>
+                  </pic:nvPicPr>
+                  <pic:blipFill>
+                    <a:blip r:embed="rId34"/>
+                    <a:stretch>
+                      <a:fillRect/>
+                    </a:stretch>
+                  </pic:blipFill>
+                  <pic:spPr>
+                    <a:xfrm>
+                      <a:off x="0" y="0"/>
+                      <a:ext cx="4991533" cy="4320914"/>
+                    </a:xfrm>
+                    <a:prstGeom prst="rect">
+                      <a:avLst/>
+                    </a:prstGeom>
+                  </pic:spPr>
+                </pic:pic>
+              </a:graphicData>
+            </a:graphic>
+          </wp:inline>
+        </w:drawing>
+      </w:r>
+    </w:p>
+    <w:p>
+      <w:pPr>
+        <w:rPr>
+          <w:rFonts w:ascii="Arial" w:hAnsi="Arial" w:cs="Arial"/>
+          <w:b/>
+          <w:sz w:val="28"/>
+          <w:szCs w:val="24"/>
+        </w:rPr>
+      </w:pPr>
+      <w:r>
+        <w:rPr>
+          <w:rFonts w:ascii="Arial" w:hAnsi="Arial" w:cs="Arial"/>
+          <w:b/>
+          <w:sz w:val="28"/>
+          <w:szCs w:val="24"/>
+        </w:rPr>
+        <w:t>Nhập thông tin</w:t>
+      </w:r>
+    </w:p>
+    <w:p>
+      <w:pPr>
+        <w:rPr>
+          <w:rFonts w:ascii="Arial" w:hAnsi="Arial" w:cs="Arial"/>
+          <w:b/>
+          <w:sz w:val="28"/>
+          <w:szCs w:val="24"/>
+        </w:rPr>
+      </w:pPr>
+      <w:r>
+        <w:rPr>
+          <w:rFonts w:ascii="Arial" w:hAnsi="Arial" w:cs="Arial"/>
+          <w:b/>
+          <w:sz w:val="28"/>
+          <w:szCs w:val="24"/>
+        </w:rPr>
+        <w:lastRenderedPageBreak/>
+        <w:drawing>
+          <wp:inline distT="0" distB="0" distL="0" distR="0" wp14:anchorId="34F66165" wp14:editId="28E06214">
+            <wp:extent cx="6411595" cy="3999865"/>
+            <wp:effectExtent l="0" t="0" r="8255" b="635"/>
+            <wp:docPr id="32" name="Picture 32"/>
+            <wp:cNvGraphicFramePr>
+              <a:graphicFrameLocks xmlns:a="http://schemas.openxmlformats.org/drawingml/2006/main" noChangeAspect="1"/>
+            </wp:cNvGraphicFramePr>
+            <a:graphic xmlns:a="http://schemas.openxmlformats.org/drawingml/2006/main">
+              <a:graphicData uri="http://schemas.openxmlformats.org/drawingml/2006/picture">
+                <pic:pic xmlns:pic="http://schemas.openxmlformats.org/drawingml/2006/picture">
+                  <pic:nvPicPr>
+                    <pic:cNvPr id="1" name=""/>
+                    <pic:cNvPicPr/>
+                  </pic:nvPicPr>
+                  <pic:blipFill>
+                    <a:blip r:embed="rId35"/>
+                    <a:stretch>
+                      <a:fillRect/>
+                    </a:stretch>
+                  </pic:blipFill>
+                  <pic:spPr>
+                    <a:xfrm>
+                      <a:off x="0" y="0"/>
+                      <a:ext cx="6411595" cy="3999865"/>
+                    </a:xfrm>
+                    <a:prstGeom prst="rect">
+                      <a:avLst/>
+                    </a:prstGeom>
+                  </pic:spPr>
+                </pic:pic>
+              </a:graphicData>
+            </a:graphic>
+          </wp:inline>
+        </w:drawing>
+      </w:r>
+    </w:p>
+    <w:p>
+      <w:pPr>
+        <w:rPr>
+          <w:rFonts w:ascii="Arial" w:hAnsi="Arial" w:cs="Arial"/>
+          <w:b/>
+          <w:sz w:val="28"/>
+          <w:szCs w:val="24"/>
+        </w:rPr>
+      </w:pPr>
+      <w:r>
+        <w:rPr>
+          <w:rFonts w:ascii="Arial" w:hAnsi="Arial" w:cs="Arial"/>
+          <w:b/>
+          <w:sz w:val="28"/>
+          <w:szCs w:val="24"/>
+        </w:rPr>
+        <w:t>Xong sẽ hiện như thế này</w:t>
+      </w:r>
+    </w:p>
+    <w:p>
+      <w:pPr>
+        <w:rPr>
+          <w:rFonts w:ascii="Arial" w:hAnsi="Arial" w:cs="Arial"/>
+          <w:b/>
+          <w:sz w:val="28"/>
+          <w:szCs w:val="24"/>
+        </w:rPr>
+      </w:pPr>
+      <w:r>
+        <w:rPr>
+          <w:rFonts w:ascii="Arial" w:hAnsi="Arial" w:cs="Arial"/>
+          <w:b/>
+          <w:sz w:val="28"/>
+          <w:szCs w:val="24"/>
+        </w:rPr>
+        <w:drawing>
+          <wp:inline distT="0" distB="0" distL="0" distR="0" wp14:anchorId="4E47232D" wp14:editId="30CF0EE0">
+            <wp:extent cx="6411595" cy="4265295"/>
+            <wp:effectExtent l="0" t="0" r="8255" b="1905"/>
+            <wp:docPr id="33" name="Picture 33"/>
+            <wp:cNvGraphicFramePr>
+              <a:graphicFrameLocks xmlns:a="http://schemas.openxmlformats.org/drawingml/2006/main" noChangeAspect="1"/>
+            </wp:cNvGraphicFramePr>
+            <a:graphic xmlns:a="http://schemas.openxmlformats.org/drawingml/2006/main">
+              <a:graphicData uri="http://schemas.openxmlformats.org/drawingml/2006/picture">
+                <pic:pic xmlns:pic="http://schemas.openxmlformats.org/drawingml/2006/picture">
+                  <pic:nvPicPr>
+                    <pic:cNvPr id="1" name=""/>
+                    <pic:cNvPicPr/>
+                  </pic:nvPicPr>
+                  <pic:blipFill>
+                    <a:blip r:embed="rId36"/>
+                    <a:stretch>
+                      <a:fillRect/>
+                    </a:stretch>
+                  </pic:blipFill>
+                  <pic:spPr>
+                    <a:xfrm>
+                      <a:off x="0" y="0"/>
+                      <a:ext cx="6411595" cy="4265295"/>
+                    </a:xfrm>
+                    <a:prstGeom prst="rect">
+                      <a:avLst/>
+                    </a:prstGeom>
+                  </pic:spPr>
+                </pic:pic>
+              </a:graphicData>
+            </a:graphic>
+          </wp:inline>
+        </w:drawing>
+      </w:r>
+    </w:p>
+    <w:p>
+      <w:pPr>
+        <w:rPr>
+          <w:rFonts w:ascii="Arial" w:hAnsi="Arial" w:cs="Arial"/>
+          <w:b/>
+          <w:sz w:val="28"/>
+          <w:szCs w:val="24"/>
+        </w:rPr>
+      </w:pPr>
+      <w:r>
+        <w:rPr>
+          <w:rFonts w:ascii="Arial" w:hAnsi="Arial" w:cs="Arial"/>
+          <w:b/>
+          <w:sz w:val="28"/>
+          <w:szCs w:val="24"/>
+        </w:rPr>
+        <w:t>Chọn hạng vé và ngày đặt</w:t>
+      </w:r>
+    </w:p>
+    <w:p>
+      <w:pPr>
+        <w:rPr>
+          <w:rFonts w:ascii="Arial" w:hAnsi="Arial" w:cs="Arial"/>
+          <w:b/>
+          <w:sz w:val="28"/>
+          <w:szCs w:val="24"/>
+        </w:rPr>
+      </w:pPr>
+      <w:r>
+        <w:rPr>
+          <w:rFonts w:ascii="Arial" w:hAnsi="Arial" w:cs="Arial"/>
+          <w:b/>
+          <w:sz w:val="28"/>
+          <w:szCs w:val="24"/>
+        </w:rPr>
+        <w:lastRenderedPageBreak/>
+        <w:drawing>
+          <wp:inline distT="0" distB="0" distL="0" distR="0" wp14:anchorId="6963CFBA" wp14:editId="003818CF">
+            <wp:extent cx="6411595" cy="4517390"/>
+            <wp:effectExtent l="0" t="0" r="8255" b="0"/>
+            <wp:docPr id="34" name="Picture 34"/>
+            <wp:cNvGraphicFramePr>
+              <a:graphicFrameLocks xmlns:a="http://schemas.openxmlformats.org/drawingml/2006/main" noChangeAspect="1"/>
+            </wp:cNvGraphicFramePr>
+            <a:graphic xmlns:a="http://schemas.openxmlformats.org/drawingml/2006/main">
+              <a:graphicData uri="http://schemas.openxmlformats.org/drawingml/2006/picture">
+                <pic:pic xmlns:pic="http://schemas.openxmlformats.org/drawingml/2006/picture">
+                  <pic:nvPicPr>
+                    <pic:cNvPr id="1" name=""/>
+                    <pic:cNvPicPr/>
+                  </pic:nvPicPr>
+                  <pic:blipFill>
+                    <a:blip r:embed="rId37"/>
+                    <a:stretch>
+                      <a:fillRect/>
+                    </a:stretch>
+                  </pic:blipFill>
+                  <pic:spPr>
+                    <a:xfrm>
+                      <a:off x="0" y="0"/>
+                      <a:ext cx="6411595" cy="4517390"/>
+                    </a:xfrm>
+                    <a:prstGeom prst="rect">
+                      <a:avLst/>
+                    </a:prstGeom>
+                  </pic:spPr>
+                </pic:pic>
+              </a:graphicData>
+            </a:graphic>
+          </wp:inline>
+        </w:drawing>
+      </w:r>
+    </w:p>
+    <w:p>
+      <w:pPr>
+        <w:rPr>
+          <w:rFonts w:ascii="Arial" w:hAnsi="Arial" w:cs="Arial"/>
+          <w:b/>
+          <w:sz w:val="28"/>
+          <w:szCs w:val="24"/>
+        </w:rPr>
+      </w:pPr>
+      <w:r>
+        <w:rPr>
+          <w:rFonts w:ascii="Arial" w:hAnsi="Arial" w:cs="Arial"/>
+          <w:b/>
+          <w:sz w:val="28"/>
+          <w:szCs w:val="24"/>
+        </w:rPr>
+        <w:t>Xong bấm lưu</w:t>
+      </w:r>
+    </w:p>
+    <w:p>
+      <w:pPr>
+        <w:rPr>
+          <w:rFonts w:ascii="Arial" w:hAnsi="Arial" w:cs="Arial"/>
+          <w:b/>
+          <w:sz w:val="28"/>
+          <w:szCs w:val="24"/>
+        </w:rPr>
+      </w:pPr>
+      <w:r>
+        <w:rPr>
+          <w:rFonts w:ascii="Arial" w:hAnsi="Arial" w:cs="Arial"/>
+          <w:b/>
+          <w:sz w:val="28"/>
+          <w:szCs w:val="24"/>
+        </w:rPr>
+        <w:drawing>
+          <wp:inline distT="0" distB="0" distL="0" distR="0" wp14:anchorId="12BEB305" wp14:editId="54B54F6F">
+            <wp:extent cx="6411595" cy="4528820"/>
+            <wp:effectExtent l="0" t="0" r="8255" b="5080"/>
+            <wp:docPr id="35" name="Picture 35"/>
+            <wp:cNvGraphicFramePr>
+              <a:graphicFrameLocks xmlns:a="http://schemas.openxmlformats.org/drawingml/2006/main" noChangeAspect="1"/>
+            </wp:cNvGraphicFramePr>
+            <a:graphic xmlns:a="http://schemas.openxmlformats.org/drawingml/2006/main">
+              <a:graphicData uri="http://schemas.openxmlformats.org/drawingml/2006/picture">
+                <pic:pic xmlns:pic="http://schemas.openxmlformats.org/drawingml/2006/picture">
+                  <pic:nvPicPr>
+                    <pic:cNvPr id="1" name=""/>
+                    <pic:cNvPicPr/>
+                  </pic:nvPicPr>
+                  <pic:blipFill>
+                    <a:blip r:embed="rId38"/>
+                    <a:stretch>
+                      <a:fillRect/>
+                    </a:stretch>
+                  </pic:blipFill>
+                  <pic:spPr>
+                    <a:xfrm>
+                      <a:off x="0" y="0"/>
+                      <a:ext cx="6411595" cy="4528820"/>
+                    </a:xfrm>
+                    <a:prstGeom prst="rect">
+                      <a:avLst/>
+                    </a:prstGeom>
+                  </pic:spPr>
+                </pic:pic>
+              </a:graphicData>
+            </a:graphic>
+          </wp:inline>
+        </w:drawing>
+      </w:r>
+    </w:p>
+    <w:p>
+      <w:pPr>
+        <w:rPr>
+          <w:rFonts w:ascii="Arial" w:hAnsi="Arial" w:cs="Arial"/>
+          <w:b/>
+          <w:sz w:val="28"/>
+          <w:szCs w:val="24"/>
+        </w:rPr>
+      </w:pPr>
+      <w:r>
+        <w:rPr>
+          <w:rFonts w:ascii="Arial" w:hAnsi="Arial" w:cs="Arial"/>
+          <w:b/>
+          <w:sz w:val="28"/>
+          <w:szCs w:val="24"/>
+        </w:rPr>
+        <w:lastRenderedPageBreak/>
+        <w:t>Lưu ý, ngày đặt &lt; ngày giờ bay, không thì sẽ lỗi quy định</w:t>
+      </w:r>
+    </w:p>
+    <w:p>
+      <w:pPr>
+        <w:rPr>
+          <w:rFonts w:ascii="Arial" w:hAnsi="Arial" w:cs="Arial"/>
+          <w:b/>
+          <w:sz w:val="28"/>
+          <w:szCs w:val="24"/>
+        </w:rPr>
+      </w:pPr>
+      <w:r>
+        <w:rPr>
+          <w:rFonts w:ascii="Arial" w:hAnsi="Arial" w:cs="Arial"/>
+          <w:b/>
+          <w:sz w:val="28"/>
+          <w:szCs w:val="24"/>
+        </w:rPr>
+        <w:t>Nếu Thoát sẽ thoát khỏi màn hình này</w:t>
+      </w:r>
+    </w:p>
+    <w:p>
+      <w:pPr>
+        <w:rPr>
+          <w:rFonts w:ascii="Arial" w:hAnsi="Arial" w:cs="Arial"/>
+          <w:b/>
+          <w:sz w:val="28"/>
+          <w:szCs w:val="24"/>
+        </w:rPr>
+      </w:pPr>
+      <w:r>
+        <w:rPr>
+          <w:rFonts w:ascii="Arial" w:hAnsi="Arial" w:cs="Arial"/>
+          <w:b/>
+          <w:sz w:val="28"/>
+          <w:szCs w:val="24"/>
+        </w:rPr>
+        <w:t>Bấm làm mới sẽ làm mới tất cả</w:t>
+      </w:r>
+    </w:p>
+    <w:p>
+      <w:pPr>
+        <w:rPr>
+          <w:rFonts w:ascii="Arial" w:hAnsi="Arial" w:cs="Arial"/>
+          <w:b/>
+          <w:sz w:val="28"/>
+          <w:szCs w:val="24"/>
+        </w:rPr>
+      </w:pPr>
+    </w:p>
+    <w:p>
+      <w:pPr>
+        <w:rPr>
+          <w:rFonts w:ascii="Arial" w:hAnsi="Arial" w:cs="Arial"/>
+          <w:sz w:val="24"/>
+          <w:szCs w:val="24"/>
+          <w:lang w:val="vi-VN"/>
+        </w:rPr>
+      </w:pPr>
     </w:p>
     <w:sectPr>
       <w:pgSz w:w="11906" w:h="16838" w:code="9"/>
@@ -1822,7 +3056,7 @@
 </file>
 
 <file path=word/endnotes.xml><?xml version="1.0" encoding="utf-8"?>
-<w:endnotes xmlns:wpc="http://schemas.microsoft.com/office/word/2010/wordprocessingCanvas" xmlns:cx="http://schemas.microsoft.com/office/drawing/2014/chartex" xmlns:mc="http://schemas.openxmlformats.org/markup-compatibility/2006" xmlns:o="urn:schemas-microsoft-com:office:office" xmlns:r="http://schemas.openxmlformats.org/officeDocument/2006/relationships" xmlns:m="http://schemas.openxmlformats.org/officeDocument/2006/math" xmlns:v="urn:schemas-microsoft-com:vml" xmlns:wp14="http://schemas.microsoft.com/office/word/2010/wordprocessingDrawing" xmlns:wp="http://schemas.openxmlformats.org/drawingml/2006/wordprocessingDrawing" xmlns:w10="urn:schemas-microsoft-com:office:word" xmlns:w="http://schemas.openxmlformats.org/wordprocessingml/2006/main" xmlns:w14="http://schemas.microsoft.com/office/word/2010/wordml" xmlns:w15="http://schemas.microsoft.com/office/word/2012/wordml" xmlns:w16se="http://schemas.microsoft.com/office/word/2015/wordml/symex" xmlns:wpg="http://schemas.microsoft.com/office/word/2010/wordprocessingGroup" xmlns:wpi="http://schemas.microsoft.com/office/word/2010/wordprocessingInk" xmlns:wne="http://schemas.microsoft.com/office/word/2006/wordml" xmlns:wps="http://schemas.microsoft.com/office/word/2010/wordprocessingShape" mc:Ignorable="w14 w15 w16se wp14">
+<w:endnotes xmlns:wpc="http://schemas.microsoft.com/office/word/2010/wordprocessingCanvas" xmlns:cx="http://schemas.microsoft.com/office/drawing/2014/chartex" xmlns:cx1="http://schemas.microsoft.com/office/drawing/2015/9/8/chartex" xmlns:cx2="http://schemas.microsoft.com/office/drawing/2015/10/21/chartex" xmlns:cx3="http://schemas.microsoft.com/office/drawing/2016/5/9/chartex" xmlns:cx4="http://schemas.microsoft.com/office/drawing/2016/5/10/chartex" xmlns:cx5="http://schemas.microsoft.com/office/drawing/2016/5/11/chartex" xmlns:cx6="http://schemas.microsoft.com/office/drawing/2016/5/12/chartex" xmlns:cx7="http://schemas.microsoft.com/office/drawing/2016/5/13/chartex" xmlns:cx8="http://schemas.microsoft.com/office/drawing/2016/5/14/chartex" xmlns:mc="http://schemas.openxmlformats.org/markup-compatibility/2006" xmlns:aink="http://schemas.microsoft.com/office/drawing/2016/ink" xmlns:am3d="http://schemas.microsoft.com/office/drawing/2017/model3d" xmlns:o="urn:schemas-microsoft-com:office:office" xmlns:r="http://schemas.openxmlformats.org/officeDocument/2006/relationships" xmlns:m="http://schemas.openxmlformats.org/officeDocument/2006/math" xmlns:v="urn:schemas-microsoft-com:vml" xmlns:wp14="http://schemas.microsoft.com/office/word/2010/wordprocessingDrawing" xmlns:wp="http://schemas.openxmlformats.org/drawingml/2006/wordprocessingDrawing" xmlns:w10="urn:schemas-microsoft-com:office:word" xmlns:w="http://schemas.openxmlformats.org/wordprocessingml/2006/main" xmlns:w14="http://schemas.microsoft.com/office/word/2010/wordml" xmlns:w15="http://schemas.microsoft.com/office/word/2012/wordml" xmlns:w16cex="http://schemas.microsoft.com/office/word/2018/wordml/cex" xmlns:w16cid="http://schemas.microsoft.com/office/word/2016/wordml/cid" xmlns:w16="http://schemas.microsoft.com/office/word/2018/wordml" xmlns:w16se="http://schemas.microsoft.com/office/word/2015/wordml/symex" xmlns:wpg="http://schemas.microsoft.com/office/word/2010/wordprocessingGroup" xmlns:wpi="http://schemas.microsoft.com/office/word/2010/wordprocessingInk" xmlns:wne="http://schemas.microsoft.com/office/word/2006/wordml" xmlns:wps="http://schemas.microsoft.com/office/word/2010/wordprocessingShape" mc:Ignorable="w14 w15 w16se w16cid w16 w16cex wp14">
   <w:endnote w:type="separator" w:id="-1">
     <w:p>
       <w:pPr>
@@ -1847,7 +3081,7 @@
 </file>
 
 <file path=word/footnotes.xml><?xml version="1.0" encoding="utf-8"?>
-<w:footnotes xmlns:wpc="http://schemas.microsoft.com/office/word/2010/wordprocessingCanvas" xmlns:cx="http://schemas.microsoft.com/office/drawing/2014/chartex" xmlns:mc="http://schemas.openxmlformats.org/markup-compatibility/2006" xmlns:o="urn:schemas-microsoft-com:office:office" xmlns:r="http://schemas.openxmlformats.org/officeDocument/2006/relationships" xmlns:m="http://schemas.openxmlformats.org/officeDocument/2006/math" xmlns:v="urn:schemas-microsoft-com:vml" xmlns:wp14="http://schemas.microsoft.com/office/word/2010/wordprocessingDrawing" xmlns:wp="http://schemas.openxmlformats.org/drawingml/2006/wordprocessingDrawing" xmlns:w10="urn:schemas-microsoft-com:office:word" xmlns:w="http://schemas.openxmlformats.org/wordprocessingml/2006/main" xmlns:w14="http://schemas.microsoft.com/office/word/2010/wordml" xmlns:w15="http://schemas.microsoft.com/office/word/2012/wordml" xmlns:w16se="http://schemas.microsoft.com/office/word/2015/wordml/symex" xmlns:wpg="http://schemas.microsoft.com/office/word/2010/wordprocessingGroup" xmlns:wpi="http://schemas.microsoft.com/office/word/2010/wordprocessingInk" xmlns:wne="http://schemas.microsoft.com/office/word/2006/wordml" xmlns:wps="http://schemas.microsoft.com/office/word/2010/wordprocessingShape" mc:Ignorable="w14 w15 w16se wp14">
+<w:footnotes xmlns:wpc="http://schemas.microsoft.com/office/word/2010/wordprocessingCanvas" xmlns:cx="http://schemas.microsoft.com/office/drawing/2014/chartex" xmlns:cx1="http://schemas.microsoft.com/office/drawing/2015/9/8/chartex" xmlns:cx2="http://schemas.microsoft.com/office/drawing/2015/10/21/chartex" xmlns:cx3="http://schemas.microsoft.com/office/drawing/2016/5/9/chartex" xmlns:cx4="http://schemas.microsoft.com/office/drawing/2016/5/10/chartex" xmlns:cx5="http://schemas.microsoft.com/office/drawing/2016/5/11/chartex" xmlns:cx6="http://schemas.microsoft.com/office/drawing/2016/5/12/chartex" xmlns:cx7="http://schemas.microsoft.com/office/drawing/2016/5/13/chartex" xmlns:cx8="http://schemas.microsoft.com/office/drawing/2016/5/14/chartex" xmlns:mc="http://schemas.openxmlformats.org/markup-compatibility/2006" xmlns:aink="http://schemas.microsoft.com/office/drawing/2016/ink" xmlns:am3d="http://schemas.microsoft.com/office/drawing/2017/model3d" xmlns:o="urn:schemas-microsoft-com:office:office" xmlns:r="http://schemas.openxmlformats.org/officeDocument/2006/relationships" xmlns:m="http://schemas.openxmlformats.org/officeDocument/2006/math" xmlns:v="urn:schemas-microsoft-com:vml" xmlns:wp14="http://schemas.microsoft.com/office/word/2010/wordprocessingDrawing" xmlns:wp="http://schemas.openxmlformats.org/drawingml/2006/wordprocessingDrawing" xmlns:w10="urn:schemas-microsoft-com:office:word" xmlns:w="http://schemas.openxmlformats.org/wordprocessingml/2006/main" xmlns:w14="http://schemas.microsoft.com/office/word/2010/wordml" xmlns:w15="http://schemas.microsoft.com/office/word/2012/wordml" xmlns:w16cex="http://schemas.microsoft.com/office/word/2018/wordml/cex" xmlns:w16cid="http://schemas.microsoft.com/office/word/2016/wordml/cid" xmlns:w16="http://schemas.microsoft.com/office/word/2018/wordml" xmlns:w16se="http://schemas.microsoft.com/office/word/2015/wordml/symex" xmlns:wpg="http://schemas.microsoft.com/office/word/2010/wordprocessingGroup" xmlns:wpi="http://schemas.microsoft.com/office/word/2010/wordprocessingInk" xmlns:wne="http://schemas.microsoft.com/office/word/2006/wordml" xmlns:wps="http://schemas.microsoft.com/office/word/2010/wordprocessingShape" mc:Ignorable="w14 w15 w16se w16cid w16 w16cex wp14">
   <w:footnote w:type="separator" w:id="-1">
     <w:p>
       <w:pPr>
@@ -1872,7 +3106,7 @@
 </file>
 
 <file path=word/styles.xml><?xml version="1.0" encoding="utf-8"?>
-<w:styles xmlns:mc="http://schemas.openxmlformats.org/markup-compatibility/2006" xmlns:r="http://schemas.openxmlformats.org/officeDocument/2006/relationships" xmlns:w="http://schemas.openxmlformats.org/wordprocessingml/2006/main" xmlns:w14="http://schemas.microsoft.com/office/word/2010/wordml" xmlns:w15="http://schemas.microsoft.com/office/word/2012/wordml" xmlns:w16se="http://schemas.microsoft.com/office/word/2015/wordml/symex" mc:Ignorable="w14 w15 w16se">
+<w:styles xmlns:mc="http://schemas.openxmlformats.org/markup-compatibility/2006" xmlns:r="http://schemas.openxmlformats.org/officeDocument/2006/relationships" xmlns:w="http://schemas.openxmlformats.org/wordprocessingml/2006/main" xmlns:w14="http://schemas.microsoft.com/office/word/2010/wordml" xmlns:w15="http://schemas.microsoft.com/office/word/2012/wordml" xmlns:w16cex="http://schemas.microsoft.com/office/word/2018/wordml/cex" xmlns:w16cid="http://schemas.microsoft.com/office/word/2016/wordml/cid" xmlns:w16="http://schemas.microsoft.com/office/word/2018/wordml" xmlns:w16se="http://schemas.microsoft.com/office/word/2015/wordml/symex" mc:Ignorable="w14 w15 w16se w16cid w16 w16cex">
   <w:docDefaults>
     <w:rPrDefault>
       <w:rPr>
@@ -1888,7 +3122,7 @@
       </w:pPr>
     </w:pPrDefault>
   </w:docDefaults>
-  <w:latentStyles w:defLockedState="0" w:defUIPriority="99" w:defSemiHidden="0" w:defUnhideWhenUsed="0" w:defQFormat="0" w:count="371">
+  <w:latentStyles w:defLockedState="0" w:defUIPriority="99" w:defSemiHidden="0" w:defUnhideWhenUsed="0" w:defQFormat="0" w:count="376">
     <w:lsdException w:name="Normal" w:uiPriority="0" w:qFormat="1"/>
     <w:lsdException w:name="heading 1" w:uiPriority="9" w:qFormat="1"/>
     <w:lsdException w:name="heading 2" w:semiHidden="1" w:uiPriority="9" w:unhideWhenUsed="1" w:qFormat="1"/>
@@ -1994,7 +3228,6 @@
     <w:lsdException w:name="HTML Sample" w:semiHidden="1" w:unhideWhenUsed="1"/>
     <w:lsdException w:name="HTML Typewriter" w:semiHidden="1" w:unhideWhenUsed="1"/>
     <w:lsdException w:name="HTML Variable" w:semiHidden="1" w:unhideWhenUsed="1"/>
-    <w:lsdException w:name="Normal Table" w:semiHidden="1" w:unhideWhenUsed="1"/>
     <w:lsdException w:name="annotation subject" w:semiHidden="1" w:unhideWhenUsed="1"/>
     <w:lsdException w:name="No List" w:semiHidden="1" w:unhideWhenUsed="1"/>
     <w:lsdException w:name="Outline List 1" w:semiHidden="1" w:unhideWhenUsed="1"/>
@@ -2037,11 +3270,8 @@
     <w:lsdException w:name="Table Contemporary" w:semiHidden="1" w:unhideWhenUsed="1"/>
     <w:lsdException w:name="Table Elegant" w:semiHidden="1" w:unhideWhenUsed="1"/>
     <w:lsdException w:name="Table Professional" w:semiHidden="1" w:unhideWhenUsed="1"/>
-    <w:lsdException w:name="Table Subtle 1" w:semiHidden="1" w:unhideWhenUsed="1"/>
     <w:lsdException w:name="Table Subtle 2" w:semiHidden="1" w:unhideWhenUsed="1"/>
     <w:lsdException w:name="Table Web 1" w:semiHidden="1" w:unhideWhenUsed="1"/>
-    <w:lsdException w:name="Table Web 2" w:semiHidden="1" w:unhideWhenUsed="1"/>
-    <w:lsdException w:name="Table Web 3" w:semiHidden="1" w:unhideWhenUsed="1"/>
     <w:lsdException w:name="Balloon Text" w:semiHidden="1" w:unhideWhenUsed="1"/>
     <w:lsdException w:name="Table Grid" w:uiPriority="39"/>
     <w:lsdException w:name="Table Theme" w:semiHidden="1" w:unhideWhenUsed="1"/>
@@ -2260,10 +3490,16 @@
     <w:lsdException w:name="List Table 5 Dark Accent 6" w:uiPriority="50"/>
     <w:lsdException w:name="List Table 6 Colorful Accent 6" w:uiPriority="51"/>
     <w:lsdException w:name="List Table 7 Colorful Accent 6" w:uiPriority="52"/>
+    <w:lsdException w:name="Mention" w:semiHidden="1" w:unhideWhenUsed="1"/>
+    <w:lsdException w:name="Smart Hyperlink" w:semiHidden="1" w:unhideWhenUsed="1"/>
+    <w:lsdException w:name="Hashtag" w:semiHidden="1" w:unhideWhenUsed="1"/>
+    <w:lsdException w:name="Unresolved Mention" w:semiHidden="1" w:unhideWhenUsed="1"/>
+    <w:lsdException w:name="Smart Link" w:semiHidden="1" w:unhideWhenUsed="1"/>
   </w:latentStyles>
   <w:style w:type="paragraph" w:default="1" w:styleId="Normal">
     <w:name w:val="Normal"/>
     <w:qFormat/>
+    <w:rsid w:val="00CE5579"/>
   </w:style>
   <w:style w:type="character" w:default="1" w:styleId="DefaultParagraphFont">
     <w:name w:val="Default Paragraph Font"/>

</xml_diff>